<commit_message>
Sortierte highscore per Knopfdruck anzeigen lassen. Netzwerkprotokoll angepasst und als PDF.
Former-commit-id: 15c603e48af7048a1a7ad50e8d237025c2ee1d2e
</commit_message>
<xml_diff>
--- a/documents/Meilensteine/Meilenstein V/Netzwerkprotokoll.docx
+++ b/documents/Meilensteine/Meilenstein V/Netzwerkprotokoll.docx
@@ -1,6 +1,6 @@
 
 <file path=word/document.xml><?xml version="1.0" encoding="utf-8"?>
-<w:document xmlns:wpc="http://schemas.microsoft.com/office/word/2010/wordprocessingCanvas" xmlns:cx="http://schemas.microsoft.com/office/drawing/2014/chartex" xmlns:cx1="http://schemas.microsoft.com/office/drawing/2015/9/8/chartex" xmlns:cx2="http://schemas.microsoft.com/office/drawing/2015/10/21/chartex" xmlns:cx3="http://schemas.microsoft.com/office/drawing/2016/5/9/chartex" xmlns:cx4="http://schemas.microsoft.com/office/drawing/2016/5/10/chartex" xmlns:cx5="http://schemas.microsoft.com/office/drawing/2016/5/11/chartex" xmlns:cx6="http://schemas.microsoft.com/office/drawing/2016/5/12/chartex" xmlns:cx7="http://schemas.microsoft.com/office/drawing/2016/5/13/chartex" xmlns:cx8="http://schemas.microsoft.com/office/drawing/2016/5/14/chartex" xmlns:mc="http://schemas.openxmlformats.org/markup-compatibility/2006" xmlns:aink="http://schemas.microsoft.com/office/drawing/2016/ink" xmlns:am3d="http://schemas.microsoft.com/office/drawing/2017/model3d" xmlns:o="urn:schemas-microsoft-com:office:office" xmlns:r="http://schemas.openxmlformats.org/officeDocument/2006/relationships" xmlns:m="http://schemas.openxmlformats.org/officeDocument/2006/math" xmlns:v="urn:schemas-microsoft-com:vml" xmlns:wp14="http://schemas.microsoft.com/office/word/2010/wordprocessingDrawing" xmlns:wp="http://schemas.openxmlformats.org/drawingml/2006/wordprocessingDrawing" xmlns:w10="urn:schemas-microsoft-com:office:word" xmlns:w="http://schemas.openxmlformats.org/wordprocessingml/2006/main" xmlns:w14="http://schemas.microsoft.com/office/word/2010/wordml" xmlns:w15="http://schemas.microsoft.com/office/word/2012/wordml" xmlns:w16cid="http://schemas.microsoft.com/office/word/2016/wordml/cid" xmlns:w16se="http://schemas.microsoft.com/office/word/2015/wordml/symex" xmlns:wpg="http://schemas.microsoft.com/office/word/2010/wordprocessingGroup" xmlns:wpi="http://schemas.microsoft.com/office/word/2010/wordprocessingInk" xmlns:wne="http://schemas.microsoft.com/office/word/2006/wordml" xmlns:wps="http://schemas.microsoft.com/office/word/2010/wordprocessingShape" mc:Ignorable="w14 w15 w16se w16cid wp14">
+<w:document xmlns:wpc="http://schemas.microsoft.com/office/word/2010/wordprocessingCanvas" xmlns:mo="http://schemas.microsoft.com/office/mac/office/2008/main" xmlns:mc="http://schemas.openxmlformats.org/markup-compatibility/2006" xmlns:mv="urn:schemas-microsoft-com:mac:vml" xmlns:o="urn:schemas-microsoft-com:office:office" xmlns:r="http://schemas.openxmlformats.org/officeDocument/2006/relationships" xmlns:m="http://schemas.openxmlformats.org/officeDocument/2006/math" xmlns:v="urn:schemas-microsoft-com:vml" xmlns:wp14="http://schemas.microsoft.com/office/word/2010/wordprocessingDrawing" xmlns:wp="http://schemas.openxmlformats.org/drawingml/2006/wordprocessingDrawing" xmlns:w10="urn:schemas-microsoft-com:office:word" xmlns:w="http://schemas.openxmlformats.org/wordprocessingml/2006/main" xmlns:w14="http://schemas.microsoft.com/office/word/2010/wordml" xmlns:w15="http://schemas.microsoft.com/office/word/2012/wordml" xmlns:wpg="http://schemas.microsoft.com/office/word/2010/wordprocessingGroup" xmlns:wpi="http://schemas.microsoft.com/office/word/2010/wordprocessingInk" xmlns:wne="http://schemas.microsoft.com/office/word/2006/wordml" xmlns:wps="http://schemas.microsoft.com/office/word/2010/wordprocessingShape" mc:Ignorable="w14 w15 wp14">
   <w:body>
     <w:p>
       <w:pPr>
@@ -971,6 +971,52 @@
         </w:rPr>
         <w:t xml:space="preserve"> Client mit, welcher Spieler nun wieviele Coins hat.</w:t>
       </w:r>
+    </w:p>
+    <w:p>
+      <w:pPr>
+        <w:spacing w:line="276" w:lineRule="auto"/>
+        <w:ind w:left="2832" w:hanging="2832"/>
+        <w:rPr>
+          <w:rFonts w:ascii="Calibri" w:hAnsi="Calibri"/>
+        </w:rPr>
+      </w:pPr>
+      <w:r>
+        <w:rPr>
+          <w:rFonts w:ascii="Calibri" w:hAnsi="Calibri"/>
+        </w:rPr>
+        <w:t>ASKFORHIGHSCORE</w:t>
+      </w:r>
+      <w:r>
+        <w:rPr>
+          <w:rFonts w:ascii="Calibri" w:hAnsi="Calibri"/>
+        </w:rPr>
+        <w:tab/>
+        <w:t>Client bittet den Sever um die Highscore Liste.</w:t>
+      </w:r>
+    </w:p>
+    <w:p>
+      <w:pPr>
+        <w:spacing w:line="276" w:lineRule="auto"/>
+        <w:ind w:left="2832" w:hanging="2832"/>
+        <w:rPr>
+          <w:rFonts w:ascii="Calibri" w:hAnsi="Calibri"/>
+        </w:rPr>
+      </w:pPr>
+      <w:r>
+        <w:rPr>
+          <w:rFonts w:ascii="Calibri" w:hAnsi="Calibri"/>
+        </w:rPr>
+        <w:t>GIVEHIGHSCORE</w:t>
+      </w:r>
+      <w:r>
+        <w:rPr>
+          <w:rFonts w:ascii="Calibri" w:hAnsi="Calibri"/>
+        </w:rPr>
+        <w:tab/>
+        <w:t>Server gibt Client eine Liste des Highscore.</w:t>
+      </w:r>
+      <w:bookmarkStart w:id="0" w:name="_GoBack"/>
+      <w:bookmarkEnd w:id="0"/>
     </w:p>
     <w:p>
       <w:pPr>
@@ -1017,7 +1063,7 @@
 </file>
 
 <file path=word/endnotes.xml><?xml version="1.0" encoding="utf-8"?>
-<w:endnotes xmlns:wpc="http://schemas.microsoft.com/office/word/2010/wordprocessingCanvas" xmlns:cx="http://schemas.microsoft.com/office/drawing/2014/chartex" xmlns:cx1="http://schemas.microsoft.com/office/drawing/2015/9/8/chartex" xmlns:cx2="http://schemas.microsoft.com/office/drawing/2015/10/21/chartex" xmlns:cx3="http://schemas.microsoft.com/office/drawing/2016/5/9/chartex" xmlns:cx4="http://schemas.microsoft.com/office/drawing/2016/5/10/chartex" xmlns:cx5="http://schemas.microsoft.com/office/drawing/2016/5/11/chartex" xmlns:cx6="http://schemas.microsoft.com/office/drawing/2016/5/12/chartex" xmlns:cx7="http://schemas.microsoft.com/office/drawing/2016/5/13/chartex" xmlns:cx8="http://schemas.microsoft.com/office/drawing/2016/5/14/chartex" xmlns:mc="http://schemas.openxmlformats.org/markup-compatibility/2006" xmlns:aink="http://schemas.microsoft.com/office/drawing/2016/ink" xmlns:am3d="http://schemas.microsoft.com/office/drawing/2017/model3d" xmlns:o="urn:schemas-microsoft-com:office:office" xmlns:r="http://schemas.openxmlformats.org/officeDocument/2006/relationships" xmlns:m="http://schemas.openxmlformats.org/officeDocument/2006/math" xmlns:v="urn:schemas-microsoft-com:vml" xmlns:wp14="http://schemas.microsoft.com/office/word/2010/wordprocessingDrawing" xmlns:wp="http://schemas.openxmlformats.org/drawingml/2006/wordprocessingDrawing" xmlns:w10="urn:schemas-microsoft-com:office:word" xmlns:w="http://schemas.openxmlformats.org/wordprocessingml/2006/main" xmlns:w14="http://schemas.microsoft.com/office/word/2010/wordml" xmlns:w15="http://schemas.microsoft.com/office/word/2012/wordml" xmlns:w16cid="http://schemas.microsoft.com/office/word/2016/wordml/cid" xmlns:w16se="http://schemas.microsoft.com/office/word/2015/wordml/symex" xmlns:wpg="http://schemas.microsoft.com/office/word/2010/wordprocessingGroup" xmlns:wpi="http://schemas.microsoft.com/office/word/2010/wordprocessingInk" xmlns:wne="http://schemas.microsoft.com/office/word/2006/wordml" xmlns:wps="http://schemas.microsoft.com/office/word/2010/wordprocessingShape" mc:Ignorable="w14 w15 w16se w16cid wp14">
+<w:endnotes xmlns:wpc="http://schemas.microsoft.com/office/word/2010/wordprocessingCanvas" xmlns:mo="http://schemas.microsoft.com/office/mac/office/2008/main" xmlns:mc="http://schemas.openxmlformats.org/markup-compatibility/2006" xmlns:mv="urn:schemas-microsoft-com:mac:vml" xmlns:o="urn:schemas-microsoft-com:office:office" xmlns:r="http://schemas.openxmlformats.org/officeDocument/2006/relationships" xmlns:m="http://schemas.openxmlformats.org/officeDocument/2006/math" xmlns:v="urn:schemas-microsoft-com:vml" xmlns:wp14="http://schemas.microsoft.com/office/word/2010/wordprocessingDrawing" xmlns:wp="http://schemas.openxmlformats.org/drawingml/2006/wordprocessingDrawing" xmlns:w10="urn:schemas-microsoft-com:office:word" xmlns:w="http://schemas.openxmlformats.org/wordprocessingml/2006/main" xmlns:w14="http://schemas.microsoft.com/office/word/2010/wordml" xmlns:w15="http://schemas.microsoft.com/office/word/2012/wordml" xmlns:wpg="http://schemas.microsoft.com/office/word/2010/wordprocessingGroup" xmlns:wpi="http://schemas.microsoft.com/office/word/2010/wordprocessingInk" xmlns:wne="http://schemas.microsoft.com/office/word/2006/wordml" xmlns:wps="http://schemas.microsoft.com/office/word/2010/wordprocessingShape" mc:Ignorable="w14 w15 wp14">
   <w:endnote w:type="separator" w:id="-1">
     <w:p>
       <w:pPr>
@@ -1042,7 +1088,7 @@
 </file>
 
 <file path=word/footer1.xml><?xml version="1.0" encoding="utf-8"?>
-<w:ftr xmlns:wpc="http://schemas.microsoft.com/office/word/2010/wordprocessingCanvas" xmlns:cx="http://schemas.microsoft.com/office/drawing/2014/chartex" xmlns:cx1="http://schemas.microsoft.com/office/drawing/2015/9/8/chartex" xmlns:cx2="http://schemas.microsoft.com/office/drawing/2015/10/21/chartex" xmlns:cx3="http://schemas.microsoft.com/office/drawing/2016/5/9/chartex" xmlns:cx4="http://schemas.microsoft.com/office/drawing/2016/5/10/chartex" xmlns:cx5="http://schemas.microsoft.com/office/drawing/2016/5/11/chartex" xmlns:cx6="http://schemas.microsoft.com/office/drawing/2016/5/12/chartex" xmlns:cx7="http://schemas.microsoft.com/office/drawing/2016/5/13/chartex" xmlns:cx8="http://schemas.microsoft.com/office/drawing/2016/5/14/chartex" xmlns:mc="http://schemas.openxmlformats.org/markup-compatibility/2006" xmlns:aink="http://schemas.microsoft.com/office/drawing/2016/ink" xmlns:am3d="http://schemas.microsoft.com/office/drawing/2017/model3d" xmlns:o="urn:schemas-microsoft-com:office:office" xmlns:r="http://schemas.openxmlformats.org/officeDocument/2006/relationships" xmlns:m="http://schemas.openxmlformats.org/officeDocument/2006/math" xmlns:v="urn:schemas-microsoft-com:vml" xmlns:wp14="http://schemas.microsoft.com/office/word/2010/wordprocessingDrawing" xmlns:wp="http://schemas.openxmlformats.org/drawingml/2006/wordprocessingDrawing" xmlns:w10="urn:schemas-microsoft-com:office:word" xmlns:w="http://schemas.openxmlformats.org/wordprocessingml/2006/main" xmlns:w14="http://schemas.microsoft.com/office/word/2010/wordml" xmlns:w15="http://schemas.microsoft.com/office/word/2012/wordml" xmlns:w16cid="http://schemas.microsoft.com/office/word/2016/wordml/cid" xmlns:w16se="http://schemas.microsoft.com/office/word/2015/wordml/symex" xmlns:wpg="http://schemas.microsoft.com/office/word/2010/wordprocessingGroup" xmlns:wpi="http://schemas.microsoft.com/office/word/2010/wordprocessingInk" xmlns:wne="http://schemas.microsoft.com/office/word/2006/wordml" xmlns:wps="http://schemas.microsoft.com/office/word/2010/wordprocessingShape" mc:Ignorable="w14 w15 w16se w16cid wp14">
+<w:ftr xmlns:wpc="http://schemas.microsoft.com/office/word/2010/wordprocessingCanvas" xmlns:mo="http://schemas.microsoft.com/office/mac/office/2008/main" xmlns:mc="http://schemas.openxmlformats.org/markup-compatibility/2006" xmlns:mv="urn:schemas-microsoft-com:mac:vml" xmlns:o="urn:schemas-microsoft-com:office:office" xmlns:r="http://schemas.openxmlformats.org/officeDocument/2006/relationships" xmlns:m="http://schemas.openxmlformats.org/officeDocument/2006/math" xmlns:v="urn:schemas-microsoft-com:vml" xmlns:wp14="http://schemas.microsoft.com/office/word/2010/wordprocessingDrawing" xmlns:wp="http://schemas.openxmlformats.org/drawingml/2006/wordprocessingDrawing" xmlns:w10="urn:schemas-microsoft-com:office:word" xmlns:w="http://schemas.openxmlformats.org/wordprocessingml/2006/main" xmlns:w14="http://schemas.microsoft.com/office/word/2010/wordml" xmlns:w15="http://schemas.microsoft.com/office/word/2012/wordml" xmlns:wpg="http://schemas.microsoft.com/office/word/2010/wordprocessingGroup" xmlns:wpi="http://schemas.microsoft.com/office/word/2010/wordprocessingInk" xmlns:wne="http://schemas.microsoft.com/office/word/2006/wordml" xmlns:wps="http://schemas.microsoft.com/office/word/2010/wordprocessingShape" mc:Ignorable="w14 w15 wp14">
   <w:p>
     <w:pPr>
       <w:pStyle w:val="Fuzeile"/>
@@ -1052,7 +1098,7 @@
 </file>
 
 <file path=word/footer2.xml><?xml version="1.0" encoding="utf-8"?>
-<w:ftr xmlns:wpc="http://schemas.microsoft.com/office/word/2010/wordprocessingCanvas" xmlns:cx="http://schemas.microsoft.com/office/drawing/2014/chartex" xmlns:cx1="http://schemas.microsoft.com/office/drawing/2015/9/8/chartex" xmlns:cx2="http://schemas.microsoft.com/office/drawing/2015/10/21/chartex" xmlns:cx3="http://schemas.microsoft.com/office/drawing/2016/5/9/chartex" xmlns:cx4="http://schemas.microsoft.com/office/drawing/2016/5/10/chartex" xmlns:cx5="http://schemas.microsoft.com/office/drawing/2016/5/11/chartex" xmlns:cx6="http://schemas.microsoft.com/office/drawing/2016/5/12/chartex" xmlns:cx7="http://schemas.microsoft.com/office/drawing/2016/5/13/chartex" xmlns:cx8="http://schemas.microsoft.com/office/drawing/2016/5/14/chartex" xmlns:mc="http://schemas.openxmlformats.org/markup-compatibility/2006" xmlns:aink="http://schemas.microsoft.com/office/drawing/2016/ink" xmlns:am3d="http://schemas.microsoft.com/office/drawing/2017/model3d" xmlns:o="urn:schemas-microsoft-com:office:office" xmlns:r="http://schemas.openxmlformats.org/officeDocument/2006/relationships" xmlns:m="http://schemas.openxmlformats.org/officeDocument/2006/math" xmlns:v="urn:schemas-microsoft-com:vml" xmlns:wp14="http://schemas.microsoft.com/office/word/2010/wordprocessingDrawing" xmlns:wp="http://schemas.openxmlformats.org/drawingml/2006/wordprocessingDrawing" xmlns:w10="urn:schemas-microsoft-com:office:word" xmlns:w="http://schemas.openxmlformats.org/wordprocessingml/2006/main" xmlns:w14="http://schemas.microsoft.com/office/word/2010/wordml" xmlns:w15="http://schemas.microsoft.com/office/word/2012/wordml" xmlns:w16cid="http://schemas.microsoft.com/office/word/2016/wordml/cid" xmlns:w16se="http://schemas.microsoft.com/office/word/2015/wordml/symex" xmlns:wpg="http://schemas.microsoft.com/office/word/2010/wordprocessingGroup" xmlns:wpi="http://schemas.microsoft.com/office/word/2010/wordprocessingInk" xmlns:wne="http://schemas.microsoft.com/office/word/2006/wordml" xmlns:wps="http://schemas.microsoft.com/office/word/2010/wordprocessingShape" mc:Ignorable="w14 w15 w16se w16cid wp14">
+<w:ftr xmlns:wpc="http://schemas.microsoft.com/office/word/2010/wordprocessingCanvas" xmlns:mo="http://schemas.microsoft.com/office/mac/office/2008/main" xmlns:mc="http://schemas.openxmlformats.org/markup-compatibility/2006" xmlns:mv="urn:schemas-microsoft-com:mac:vml" xmlns:o="urn:schemas-microsoft-com:office:office" xmlns:r="http://schemas.openxmlformats.org/officeDocument/2006/relationships" xmlns:m="http://schemas.openxmlformats.org/officeDocument/2006/math" xmlns:v="urn:schemas-microsoft-com:vml" xmlns:wp14="http://schemas.microsoft.com/office/word/2010/wordprocessingDrawing" xmlns:wp="http://schemas.openxmlformats.org/drawingml/2006/wordprocessingDrawing" xmlns:w10="urn:schemas-microsoft-com:office:word" xmlns:w="http://schemas.openxmlformats.org/wordprocessingml/2006/main" xmlns:w14="http://schemas.microsoft.com/office/word/2010/wordml" xmlns:w15="http://schemas.microsoft.com/office/word/2012/wordml" xmlns:wpg="http://schemas.microsoft.com/office/word/2010/wordprocessingGroup" xmlns:wpi="http://schemas.microsoft.com/office/word/2010/wordprocessingInk" xmlns:wne="http://schemas.microsoft.com/office/word/2006/wordml" xmlns:wps="http://schemas.microsoft.com/office/word/2010/wordprocessingShape" mc:Ignorable="w14 w15 wp14">
   <w:sdt>
     <w:sdtPr>
       <w:id w:val="1591661420"/>
@@ -1079,6 +1125,7 @@
         </w:r>
         <w:r>
           <w:rPr>
+            <w:noProof/>
             <w:lang w:val="de-DE"/>
           </w:rPr>
           <w:t>2</w:t>
@@ -1093,7 +1140,7 @@
 </file>
 
 <file path=word/footer3.xml><?xml version="1.0" encoding="utf-8"?>
-<w:ftr xmlns:wpc="http://schemas.microsoft.com/office/word/2010/wordprocessingCanvas" xmlns:cx="http://schemas.microsoft.com/office/drawing/2014/chartex" xmlns:cx1="http://schemas.microsoft.com/office/drawing/2015/9/8/chartex" xmlns:cx2="http://schemas.microsoft.com/office/drawing/2015/10/21/chartex" xmlns:cx3="http://schemas.microsoft.com/office/drawing/2016/5/9/chartex" xmlns:cx4="http://schemas.microsoft.com/office/drawing/2016/5/10/chartex" xmlns:cx5="http://schemas.microsoft.com/office/drawing/2016/5/11/chartex" xmlns:cx6="http://schemas.microsoft.com/office/drawing/2016/5/12/chartex" xmlns:cx7="http://schemas.microsoft.com/office/drawing/2016/5/13/chartex" xmlns:cx8="http://schemas.microsoft.com/office/drawing/2016/5/14/chartex" xmlns:mc="http://schemas.openxmlformats.org/markup-compatibility/2006" xmlns:aink="http://schemas.microsoft.com/office/drawing/2016/ink" xmlns:am3d="http://schemas.microsoft.com/office/drawing/2017/model3d" xmlns:o="urn:schemas-microsoft-com:office:office" xmlns:r="http://schemas.openxmlformats.org/officeDocument/2006/relationships" xmlns:m="http://schemas.openxmlformats.org/officeDocument/2006/math" xmlns:v="urn:schemas-microsoft-com:vml" xmlns:wp14="http://schemas.microsoft.com/office/word/2010/wordprocessingDrawing" xmlns:wp="http://schemas.openxmlformats.org/drawingml/2006/wordprocessingDrawing" xmlns:w10="urn:schemas-microsoft-com:office:word" xmlns:w="http://schemas.openxmlformats.org/wordprocessingml/2006/main" xmlns:w14="http://schemas.microsoft.com/office/word/2010/wordml" xmlns:w15="http://schemas.microsoft.com/office/word/2012/wordml" xmlns:w16cid="http://schemas.microsoft.com/office/word/2016/wordml/cid" xmlns:w16se="http://schemas.microsoft.com/office/word/2015/wordml/symex" xmlns:wpg="http://schemas.microsoft.com/office/word/2010/wordprocessingGroup" xmlns:wpi="http://schemas.microsoft.com/office/word/2010/wordprocessingInk" xmlns:wne="http://schemas.microsoft.com/office/word/2006/wordml" xmlns:wps="http://schemas.microsoft.com/office/word/2010/wordprocessingShape" mc:Ignorable="w14 w15 w16se w16cid wp14">
+<w:ftr xmlns:wpc="http://schemas.microsoft.com/office/word/2010/wordprocessingCanvas" xmlns:mo="http://schemas.microsoft.com/office/mac/office/2008/main" xmlns:mc="http://schemas.openxmlformats.org/markup-compatibility/2006" xmlns:mv="urn:schemas-microsoft-com:mac:vml" xmlns:o="urn:schemas-microsoft-com:office:office" xmlns:r="http://schemas.openxmlformats.org/officeDocument/2006/relationships" xmlns:m="http://schemas.openxmlformats.org/officeDocument/2006/math" xmlns:v="urn:schemas-microsoft-com:vml" xmlns:wp14="http://schemas.microsoft.com/office/word/2010/wordprocessingDrawing" xmlns:wp="http://schemas.openxmlformats.org/drawingml/2006/wordprocessingDrawing" xmlns:w10="urn:schemas-microsoft-com:office:word" xmlns:w="http://schemas.openxmlformats.org/wordprocessingml/2006/main" xmlns:w14="http://schemas.microsoft.com/office/word/2010/wordml" xmlns:w15="http://schemas.microsoft.com/office/word/2012/wordml" xmlns:wpg="http://schemas.microsoft.com/office/word/2010/wordprocessingGroup" xmlns:wpi="http://schemas.microsoft.com/office/word/2010/wordprocessingInk" xmlns:wne="http://schemas.microsoft.com/office/word/2006/wordml" xmlns:wps="http://schemas.microsoft.com/office/word/2010/wordprocessingShape" mc:Ignorable="w14 w15 wp14">
   <w:p>
     <w:pPr>
       <w:pStyle w:val="Fuzeile"/>
@@ -1103,7 +1150,7 @@
 </file>
 
 <file path=word/footnotes.xml><?xml version="1.0" encoding="utf-8"?>
-<w:footnotes xmlns:wpc="http://schemas.microsoft.com/office/word/2010/wordprocessingCanvas" xmlns:cx="http://schemas.microsoft.com/office/drawing/2014/chartex" xmlns:cx1="http://schemas.microsoft.com/office/drawing/2015/9/8/chartex" xmlns:cx2="http://schemas.microsoft.com/office/drawing/2015/10/21/chartex" xmlns:cx3="http://schemas.microsoft.com/office/drawing/2016/5/9/chartex" xmlns:cx4="http://schemas.microsoft.com/office/drawing/2016/5/10/chartex" xmlns:cx5="http://schemas.microsoft.com/office/drawing/2016/5/11/chartex" xmlns:cx6="http://schemas.microsoft.com/office/drawing/2016/5/12/chartex" xmlns:cx7="http://schemas.microsoft.com/office/drawing/2016/5/13/chartex" xmlns:cx8="http://schemas.microsoft.com/office/drawing/2016/5/14/chartex" xmlns:mc="http://schemas.openxmlformats.org/markup-compatibility/2006" xmlns:aink="http://schemas.microsoft.com/office/drawing/2016/ink" xmlns:am3d="http://schemas.microsoft.com/office/drawing/2017/model3d" xmlns:o="urn:schemas-microsoft-com:office:office" xmlns:r="http://schemas.openxmlformats.org/officeDocument/2006/relationships" xmlns:m="http://schemas.openxmlformats.org/officeDocument/2006/math" xmlns:v="urn:schemas-microsoft-com:vml" xmlns:wp14="http://schemas.microsoft.com/office/word/2010/wordprocessingDrawing" xmlns:wp="http://schemas.openxmlformats.org/drawingml/2006/wordprocessingDrawing" xmlns:w10="urn:schemas-microsoft-com:office:word" xmlns:w="http://schemas.openxmlformats.org/wordprocessingml/2006/main" xmlns:w14="http://schemas.microsoft.com/office/word/2010/wordml" xmlns:w15="http://schemas.microsoft.com/office/word/2012/wordml" xmlns:w16cid="http://schemas.microsoft.com/office/word/2016/wordml/cid" xmlns:w16se="http://schemas.microsoft.com/office/word/2015/wordml/symex" xmlns:wpg="http://schemas.microsoft.com/office/word/2010/wordprocessingGroup" xmlns:wpi="http://schemas.microsoft.com/office/word/2010/wordprocessingInk" xmlns:wne="http://schemas.microsoft.com/office/word/2006/wordml" xmlns:wps="http://schemas.microsoft.com/office/word/2010/wordprocessingShape" mc:Ignorable="w14 w15 w16se w16cid wp14">
+<w:footnotes xmlns:wpc="http://schemas.microsoft.com/office/word/2010/wordprocessingCanvas" xmlns:mo="http://schemas.microsoft.com/office/mac/office/2008/main" xmlns:mc="http://schemas.openxmlformats.org/markup-compatibility/2006" xmlns:mv="urn:schemas-microsoft-com:mac:vml" xmlns:o="urn:schemas-microsoft-com:office:office" xmlns:r="http://schemas.openxmlformats.org/officeDocument/2006/relationships" xmlns:m="http://schemas.openxmlformats.org/officeDocument/2006/math" xmlns:v="urn:schemas-microsoft-com:vml" xmlns:wp14="http://schemas.microsoft.com/office/word/2010/wordprocessingDrawing" xmlns:wp="http://schemas.openxmlformats.org/drawingml/2006/wordprocessingDrawing" xmlns:w10="urn:schemas-microsoft-com:office:word" xmlns:w="http://schemas.openxmlformats.org/wordprocessingml/2006/main" xmlns:w14="http://schemas.microsoft.com/office/word/2010/wordml" xmlns:w15="http://schemas.microsoft.com/office/word/2012/wordml" xmlns:wpg="http://schemas.microsoft.com/office/word/2010/wordprocessingGroup" xmlns:wpi="http://schemas.microsoft.com/office/word/2010/wordprocessingInk" xmlns:wne="http://schemas.microsoft.com/office/word/2006/wordml" xmlns:wps="http://schemas.microsoft.com/office/word/2010/wordprocessingShape" mc:Ignorable="w14 w15 wp14">
   <w:footnote w:type="separator" w:id="-1">
     <w:p>
       <w:pPr>
@@ -1128,7 +1175,7 @@
 </file>
 
 <file path=word/header1.xml><?xml version="1.0" encoding="utf-8"?>
-<w:hdr xmlns:wpc="http://schemas.microsoft.com/office/word/2010/wordprocessingCanvas" xmlns:cx="http://schemas.microsoft.com/office/drawing/2014/chartex" xmlns:cx1="http://schemas.microsoft.com/office/drawing/2015/9/8/chartex" xmlns:cx2="http://schemas.microsoft.com/office/drawing/2015/10/21/chartex" xmlns:cx3="http://schemas.microsoft.com/office/drawing/2016/5/9/chartex" xmlns:cx4="http://schemas.microsoft.com/office/drawing/2016/5/10/chartex" xmlns:cx5="http://schemas.microsoft.com/office/drawing/2016/5/11/chartex" xmlns:cx6="http://schemas.microsoft.com/office/drawing/2016/5/12/chartex" xmlns:cx7="http://schemas.microsoft.com/office/drawing/2016/5/13/chartex" xmlns:cx8="http://schemas.microsoft.com/office/drawing/2016/5/14/chartex" xmlns:mc="http://schemas.openxmlformats.org/markup-compatibility/2006" xmlns:aink="http://schemas.microsoft.com/office/drawing/2016/ink" xmlns:am3d="http://schemas.microsoft.com/office/drawing/2017/model3d" xmlns:o="urn:schemas-microsoft-com:office:office" xmlns:r="http://schemas.openxmlformats.org/officeDocument/2006/relationships" xmlns:m="http://schemas.openxmlformats.org/officeDocument/2006/math" xmlns:v="urn:schemas-microsoft-com:vml" xmlns:wp14="http://schemas.microsoft.com/office/word/2010/wordprocessingDrawing" xmlns:wp="http://schemas.openxmlformats.org/drawingml/2006/wordprocessingDrawing" xmlns:w10="urn:schemas-microsoft-com:office:word" xmlns:w="http://schemas.openxmlformats.org/wordprocessingml/2006/main" xmlns:w14="http://schemas.microsoft.com/office/word/2010/wordml" xmlns:w15="http://schemas.microsoft.com/office/word/2012/wordml" xmlns:w16cid="http://schemas.microsoft.com/office/word/2016/wordml/cid" xmlns:w16se="http://schemas.microsoft.com/office/word/2015/wordml/symex" xmlns:wpg="http://schemas.microsoft.com/office/word/2010/wordprocessingGroup" xmlns:wpi="http://schemas.microsoft.com/office/word/2010/wordprocessingInk" xmlns:wne="http://schemas.microsoft.com/office/word/2006/wordml" xmlns:wps="http://schemas.microsoft.com/office/word/2010/wordprocessingShape" mc:Ignorable="w14 w15 w16se w16cid wp14">
+<w:hdr xmlns:wpc="http://schemas.microsoft.com/office/word/2010/wordprocessingCanvas" xmlns:mo="http://schemas.microsoft.com/office/mac/office/2008/main" xmlns:mc="http://schemas.openxmlformats.org/markup-compatibility/2006" xmlns:mv="urn:schemas-microsoft-com:mac:vml" xmlns:o="urn:schemas-microsoft-com:office:office" xmlns:r="http://schemas.openxmlformats.org/officeDocument/2006/relationships" xmlns:m="http://schemas.openxmlformats.org/officeDocument/2006/math" xmlns:v="urn:schemas-microsoft-com:vml" xmlns:wp14="http://schemas.microsoft.com/office/word/2010/wordprocessingDrawing" xmlns:wp="http://schemas.openxmlformats.org/drawingml/2006/wordprocessingDrawing" xmlns:w10="urn:schemas-microsoft-com:office:word" xmlns:w="http://schemas.openxmlformats.org/wordprocessingml/2006/main" xmlns:w14="http://schemas.microsoft.com/office/word/2010/wordml" xmlns:w15="http://schemas.microsoft.com/office/word/2012/wordml" xmlns:wpg="http://schemas.microsoft.com/office/word/2010/wordprocessingGroup" xmlns:wpi="http://schemas.microsoft.com/office/word/2010/wordprocessingInk" xmlns:wne="http://schemas.microsoft.com/office/word/2006/wordml" xmlns:wps="http://schemas.microsoft.com/office/word/2010/wordprocessingShape" mc:Ignorable="w14 w15 wp14">
   <w:p>
     <w:pPr>
       <w:pStyle w:val="Kopfzeile"/>
@@ -1138,7 +1185,7 @@
 </file>
 
 <file path=word/header2.xml><?xml version="1.0" encoding="utf-8"?>
-<w:hdr xmlns:wpc="http://schemas.microsoft.com/office/word/2010/wordprocessingCanvas" xmlns:cx="http://schemas.microsoft.com/office/drawing/2014/chartex" xmlns:cx1="http://schemas.microsoft.com/office/drawing/2015/9/8/chartex" xmlns:cx2="http://schemas.microsoft.com/office/drawing/2015/10/21/chartex" xmlns:cx3="http://schemas.microsoft.com/office/drawing/2016/5/9/chartex" xmlns:cx4="http://schemas.microsoft.com/office/drawing/2016/5/10/chartex" xmlns:cx5="http://schemas.microsoft.com/office/drawing/2016/5/11/chartex" xmlns:cx6="http://schemas.microsoft.com/office/drawing/2016/5/12/chartex" xmlns:cx7="http://schemas.microsoft.com/office/drawing/2016/5/13/chartex" xmlns:cx8="http://schemas.microsoft.com/office/drawing/2016/5/14/chartex" xmlns:mc="http://schemas.openxmlformats.org/markup-compatibility/2006" xmlns:aink="http://schemas.microsoft.com/office/drawing/2016/ink" xmlns:am3d="http://schemas.microsoft.com/office/drawing/2017/model3d" xmlns:o="urn:schemas-microsoft-com:office:office" xmlns:r="http://schemas.openxmlformats.org/officeDocument/2006/relationships" xmlns:m="http://schemas.openxmlformats.org/officeDocument/2006/math" xmlns:v="urn:schemas-microsoft-com:vml" xmlns:wp14="http://schemas.microsoft.com/office/word/2010/wordprocessingDrawing" xmlns:wp="http://schemas.openxmlformats.org/drawingml/2006/wordprocessingDrawing" xmlns:w10="urn:schemas-microsoft-com:office:word" xmlns:w="http://schemas.openxmlformats.org/wordprocessingml/2006/main" xmlns:w14="http://schemas.microsoft.com/office/word/2010/wordml" xmlns:w15="http://schemas.microsoft.com/office/word/2012/wordml" xmlns:w16cid="http://schemas.microsoft.com/office/word/2016/wordml/cid" xmlns:w16se="http://schemas.microsoft.com/office/word/2015/wordml/symex" xmlns:wpg="http://schemas.microsoft.com/office/word/2010/wordprocessingGroup" xmlns:wpi="http://schemas.microsoft.com/office/word/2010/wordprocessingInk" xmlns:wne="http://schemas.microsoft.com/office/word/2006/wordml" xmlns:wps="http://schemas.microsoft.com/office/word/2010/wordprocessingShape" mc:Ignorable="w14 w15 w16se w16cid wp14">
+<w:hdr xmlns:wpc="http://schemas.microsoft.com/office/word/2010/wordprocessingCanvas" xmlns:mo="http://schemas.microsoft.com/office/mac/office/2008/main" xmlns:mc="http://schemas.openxmlformats.org/markup-compatibility/2006" xmlns:mv="urn:schemas-microsoft-com:mac:vml" xmlns:o="urn:schemas-microsoft-com:office:office" xmlns:r="http://schemas.openxmlformats.org/officeDocument/2006/relationships" xmlns:m="http://schemas.openxmlformats.org/officeDocument/2006/math" xmlns:v="urn:schemas-microsoft-com:vml" xmlns:wp14="http://schemas.microsoft.com/office/word/2010/wordprocessingDrawing" xmlns:wp="http://schemas.openxmlformats.org/drawingml/2006/wordprocessingDrawing" xmlns:w10="urn:schemas-microsoft-com:office:word" xmlns:w="http://schemas.openxmlformats.org/wordprocessingml/2006/main" xmlns:w14="http://schemas.microsoft.com/office/word/2010/wordml" xmlns:w15="http://schemas.microsoft.com/office/word/2012/wordml" xmlns:wpg="http://schemas.microsoft.com/office/word/2010/wordprocessingGroup" xmlns:wpi="http://schemas.microsoft.com/office/word/2010/wordprocessingInk" xmlns:wne="http://schemas.microsoft.com/office/word/2006/wordml" xmlns:wps="http://schemas.microsoft.com/office/word/2010/wordprocessingShape" mc:Ignorable="w14 w15 wp14">
   <w:p>
     <w:pPr>
       <w:pStyle w:val="Kopfzeile"/>
@@ -1264,7 +1311,7 @@
 </file>
 
 <file path=word/header3.xml><?xml version="1.0" encoding="utf-8"?>
-<w:hdr xmlns:wpc="http://schemas.microsoft.com/office/word/2010/wordprocessingCanvas" xmlns:cx="http://schemas.microsoft.com/office/drawing/2014/chartex" xmlns:cx1="http://schemas.microsoft.com/office/drawing/2015/9/8/chartex" xmlns:cx2="http://schemas.microsoft.com/office/drawing/2015/10/21/chartex" xmlns:cx3="http://schemas.microsoft.com/office/drawing/2016/5/9/chartex" xmlns:cx4="http://schemas.microsoft.com/office/drawing/2016/5/10/chartex" xmlns:cx5="http://schemas.microsoft.com/office/drawing/2016/5/11/chartex" xmlns:cx6="http://schemas.microsoft.com/office/drawing/2016/5/12/chartex" xmlns:cx7="http://schemas.microsoft.com/office/drawing/2016/5/13/chartex" xmlns:cx8="http://schemas.microsoft.com/office/drawing/2016/5/14/chartex" xmlns:mc="http://schemas.openxmlformats.org/markup-compatibility/2006" xmlns:aink="http://schemas.microsoft.com/office/drawing/2016/ink" xmlns:am3d="http://schemas.microsoft.com/office/drawing/2017/model3d" xmlns:o="urn:schemas-microsoft-com:office:office" xmlns:r="http://schemas.openxmlformats.org/officeDocument/2006/relationships" xmlns:m="http://schemas.openxmlformats.org/officeDocument/2006/math" xmlns:v="urn:schemas-microsoft-com:vml" xmlns:wp14="http://schemas.microsoft.com/office/word/2010/wordprocessingDrawing" xmlns:wp="http://schemas.openxmlformats.org/drawingml/2006/wordprocessingDrawing" xmlns:w10="urn:schemas-microsoft-com:office:word" xmlns:w="http://schemas.openxmlformats.org/wordprocessingml/2006/main" xmlns:w14="http://schemas.microsoft.com/office/word/2010/wordml" xmlns:w15="http://schemas.microsoft.com/office/word/2012/wordml" xmlns:w16cid="http://schemas.microsoft.com/office/word/2016/wordml/cid" xmlns:w16se="http://schemas.microsoft.com/office/word/2015/wordml/symex" xmlns:wpg="http://schemas.microsoft.com/office/word/2010/wordprocessingGroup" xmlns:wpi="http://schemas.microsoft.com/office/word/2010/wordprocessingInk" xmlns:wne="http://schemas.microsoft.com/office/word/2006/wordml" xmlns:wps="http://schemas.microsoft.com/office/word/2010/wordprocessingShape" mc:Ignorable="w14 w15 w16se w16cid wp14">
+<w:hdr xmlns:wpc="http://schemas.microsoft.com/office/word/2010/wordprocessingCanvas" xmlns:mo="http://schemas.microsoft.com/office/mac/office/2008/main" xmlns:mc="http://schemas.openxmlformats.org/markup-compatibility/2006" xmlns:mv="urn:schemas-microsoft-com:mac:vml" xmlns:o="urn:schemas-microsoft-com:office:office" xmlns:r="http://schemas.openxmlformats.org/officeDocument/2006/relationships" xmlns:m="http://schemas.openxmlformats.org/officeDocument/2006/math" xmlns:v="urn:schemas-microsoft-com:vml" xmlns:wp14="http://schemas.microsoft.com/office/word/2010/wordprocessingDrawing" xmlns:wp="http://schemas.openxmlformats.org/drawingml/2006/wordprocessingDrawing" xmlns:w10="urn:schemas-microsoft-com:office:word" xmlns:w="http://schemas.openxmlformats.org/wordprocessingml/2006/main" xmlns:w14="http://schemas.microsoft.com/office/word/2010/wordml" xmlns:w15="http://schemas.microsoft.com/office/word/2012/wordml" xmlns:wpg="http://schemas.microsoft.com/office/word/2010/wordprocessingGroup" xmlns:wpi="http://schemas.microsoft.com/office/word/2010/wordprocessingInk" xmlns:wne="http://schemas.microsoft.com/office/word/2006/wordml" xmlns:wps="http://schemas.microsoft.com/office/word/2010/wordprocessingShape" mc:Ignorable="w14 w15 wp14">
   <w:p>
     <w:pPr>
       <w:pStyle w:val="Kopfzeile"/>
@@ -1274,8 +1321,8 @@
 </file>
 
 <file path=word/numbering.xml><?xml version="1.0" encoding="utf-8"?>
-<w:numbering xmlns:wpc="http://schemas.microsoft.com/office/word/2010/wordprocessingCanvas" xmlns:cx="http://schemas.microsoft.com/office/drawing/2014/chartex" xmlns:cx1="http://schemas.microsoft.com/office/drawing/2015/9/8/chartex" xmlns:cx2="http://schemas.microsoft.com/office/drawing/2015/10/21/chartex" xmlns:cx3="http://schemas.microsoft.com/office/drawing/2016/5/9/chartex" xmlns:cx4="http://schemas.microsoft.com/office/drawing/2016/5/10/chartex" xmlns:cx5="http://schemas.microsoft.com/office/drawing/2016/5/11/chartex" xmlns:cx6="http://schemas.microsoft.com/office/drawing/2016/5/12/chartex" xmlns:cx7="http://schemas.microsoft.com/office/drawing/2016/5/13/chartex" xmlns:cx8="http://schemas.microsoft.com/office/drawing/2016/5/14/chartex" xmlns:mc="http://schemas.openxmlformats.org/markup-compatibility/2006" xmlns:aink="http://schemas.microsoft.com/office/drawing/2016/ink" xmlns:am3d="http://schemas.microsoft.com/office/drawing/2017/model3d" xmlns:o="urn:schemas-microsoft-com:office:office" xmlns:r="http://schemas.openxmlformats.org/officeDocument/2006/relationships" xmlns:m="http://schemas.openxmlformats.org/officeDocument/2006/math" xmlns:v="urn:schemas-microsoft-com:vml" xmlns:wp14="http://schemas.microsoft.com/office/word/2010/wordprocessingDrawing" xmlns:wp="http://schemas.openxmlformats.org/drawingml/2006/wordprocessingDrawing" xmlns:w10="urn:schemas-microsoft-com:office:word" xmlns:w="http://schemas.openxmlformats.org/wordprocessingml/2006/main" xmlns:w14="http://schemas.microsoft.com/office/word/2010/wordml" xmlns:w15="http://schemas.microsoft.com/office/word/2012/wordml" xmlns:w16cid="http://schemas.microsoft.com/office/word/2016/wordml/cid" xmlns:w16se="http://schemas.microsoft.com/office/word/2015/wordml/symex" xmlns:wpg="http://schemas.microsoft.com/office/word/2010/wordprocessingGroup" xmlns:wpi="http://schemas.microsoft.com/office/word/2010/wordprocessingInk" xmlns:wne="http://schemas.microsoft.com/office/word/2006/wordml" xmlns:wps="http://schemas.microsoft.com/office/word/2010/wordprocessingShape" mc:Ignorable="w14 w15 w16se w16cid wp14">
-  <w:abstractNum w:abstractNumId="0" w15:restartNumberingAfterBreak="0">
+<w:numbering xmlns:wpc="http://schemas.microsoft.com/office/word/2010/wordprocessingCanvas" xmlns:mo="http://schemas.microsoft.com/office/mac/office/2008/main" xmlns:mc="http://schemas.openxmlformats.org/markup-compatibility/2006" xmlns:mv="urn:schemas-microsoft-com:mac:vml" xmlns:o="urn:schemas-microsoft-com:office:office" xmlns:r="http://schemas.openxmlformats.org/officeDocument/2006/relationships" xmlns:m="http://schemas.openxmlformats.org/officeDocument/2006/math" xmlns:v="urn:schemas-microsoft-com:vml" xmlns:wp14="http://schemas.microsoft.com/office/word/2010/wordprocessingDrawing" xmlns:wp="http://schemas.openxmlformats.org/drawingml/2006/wordprocessingDrawing" xmlns:w10="urn:schemas-microsoft-com:office:word" xmlns:w="http://schemas.openxmlformats.org/wordprocessingml/2006/main" xmlns:w14="http://schemas.microsoft.com/office/word/2010/wordml" xmlns:w15="http://schemas.microsoft.com/office/word/2012/wordml" xmlns:wpg="http://schemas.microsoft.com/office/word/2010/wordprocessingGroup" xmlns:wpi="http://schemas.microsoft.com/office/word/2010/wordprocessingInk" xmlns:wne="http://schemas.microsoft.com/office/word/2006/wordml" xmlns:wps="http://schemas.microsoft.com/office/word/2010/wordprocessingShape" mc:Ignorable="w14 w15 wp14">
+  <w:abstractNum w:abstractNumId="0">
     <w:nsid w:val="459533D4"/>
     <w:multiLevelType w:val="hybridMultilevel"/>
     <w:tmpl w:val="5DA0584C"/>
@@ -1388,7 +1435,7 @@
       </w:rPr>
     </w:lvl>
   </w:abstractNum>
-  <w:abstractNum w:abstractNumId="1" w15:restartNumberingAfterBreak="0">
+  <w:abstractNum w:abstractNumId="1">
     <w:nsid w:val="5E595321"/>
     <w:multiLevelType w:val="hybridMultilevel"/>
     <w:tmpl w:val="C89EFC18"/>
@@ -1501,7 +1548,7 @@
       </w:rPr>
     </w:lvl>
   </w:abstractNum>
-  <w:abstractNum w:abstractNumId="2" w15:restartNumberingAfterBreak="0">
+  <w:abstractNum w:abstractNumId="2">
     <w:nsid w:val="5F8119CD"/>
     <w:multiLevelType w:val="hybridMultilevel"/>
     <w:tmpl w:val="28BE62F8"/>
@@ -1627,7 +1674,7 @@
 </file>
 
 <file path=word/styles.xml><?xml version="1.0" encoding="utf-8"?>
-<w:styles xmlns:mc="http://schemas.openxmlformats.org/markup-compatibility/2006" xmlns:r="http://schemas.openxmlformats.org/officeDocument/2006/relationships" xmlns:w="http://schemas.openxmlformats.org/wordprocessingml/2006/main" xmlns:w14="http://schemas.microsoft.com/office/word/2010/wordml" xmlns:w15="http://schemas.microsoft.com/office/word/2012/wordml" xmlns:w16cid="http://schemas.microsoft.com/office/word/2016/wordml/cid" xmlns:w16se="http://schemas.microsoft.com/office/word/2015/wordml/symex" mc:Ignorable="w14 w15 w16se w16cid">
+<w:styles xmlns:mc="http://schemas.openxmlformats.org/markup-compatibility/2006" xmlns:r="http://schemas.openxmlformats.org/officeDocument/2006/relationships" xmlns:w="http://schemas.openxmlformats.org/wordprocessingml/2006/main" xmlns:w14="http://schemas.microsoft.com/office/word/2010/wordml" xmlns:w15="http://schemas.microsoft.com/office/word/2012/wordml" mc:Ignorable="w14 w15">
   <w:docDefaults>
     <w:rPrDefault>
       <w:rPr>
@@ -1643,7 +1690,7 @@
       </w:pPr>
     </w:pPrDefault>
   </w:docDefaults>
-  <w:latentStyles w:defLockedState="0" w:defUIPriority="99" w:defSemiHidden="0" w:defUnhideWhenUsed="0" w:defQFormat="0" w:count="376">
+  <w:latentStyles w:defLockedState="0" w:defUIPriority="99" w:defSemiHidden="0" w:defUnhideWhenUsed="0" w:defQFormat="0" w:count="381">
     <w:lsdException w:name="Normal" w:uiPriority="0" w:qFormat="1"/>
     <w:lsdException w:name="heading 1" w:uiPriority="9" w:qFormat="1"/>
     <w:lsdException w:name="heading 2" w:semiHidden="1" w:uiPriority="9" w:unhideWhenUsed="1" w:qFormat="1"/>

</xml_diff>

<commit_message>
Ein Beispiel im Netzwerkprotokoll hinzugefügt
Former-commit-id: 2d3a43cf79f530664e0eac2c39418041298945af
</commit_message>
<xml_diff>
--- a/documents/Meilensteine/Meilenstein V/Netzwerkprotokoll.docx
+++ b/documents/Meilensteine/Meilenstein V/Netzwerkprotokoll.docx
@@ -1235,6 +1235,79 @@
         </w:rPr>
         <w:tab/>
         <w:t>Cheat code der einem die Punkte anrechnet bis die angegebene Punktzahl erreicht ist.</w:t>
+      </w:r>
+    </w:p>
+    <w:p>
+      <w:pPr>
+        <w:spacing w:line="276" w:lineRule="auto"/>
+        <w:ind w:left="2832" w:hanging="2832"/>
+        <w:rPr>
+          <w:rFonts w:ascii="Calibri" w:hAnsi="Calibri"/>
+        </w:rPr>
+      </w:pPr>
+    </w:p>
+    <w:p>
+      <w:pPr>
+        <w:pStyle w:val="berschrift1"/>
+      </w:pPr>
+      <w:r>
+        <w:t>Beispiel:</w:t>
+      </w:r>
+    </w:p>
+    <w:p/>
+    <w:p>
+      <w:r>
+        <w:t>Um ein guten Überblick zu bekommen wie das Protoko</w:t>
+      </w:r>
+      <w:r>
+        <w:t>l</w:t>
+      </w:r>
+      <w:r>
+        <w:t xml:space="preserve">l </w:t>
+      </w:r>
+      <w:r>
+        <w:t>funktioniert</w:t>
+      </w:r>
+      <w:r>
+        <w:t xml:space="preserve"> gehen wir darauf ein wie ein theoretischer Chat-befehl aussehen würde.</w:t>
+      </w:r>
+    </w:p>
+    <w:p>
+      <w:r>
+        <w:t xml:space="preserve">Nehmen wir also an das der Client Bob eine Chat-Nachricht an alle schicken möchte. Der </w:t>
+      </w:r>
+      <w:r>
+        <w:t>I</w:t>
+      </w:r>
+      <w:r>
+        <w:t xml:space="preserve">nhalt der Nachricht ist in diesem Beispiel: Hallo Leute . </w:t>
+      </w:r>
+    </w:p>
+    <w:p/>
+    <w:p>
+      <w:r>
+        <w:t xml:space="preserve">Somit wird in unserem Protokoll folgender Befehl versendet: </w:t>
+      </w:r>
+    </w:p>
+    <w:p>
+      <w:proofErr w:type="spellStart"/>
+      <w:r>
+        <w:t>CHAT#Bob#all</w:t>
+      </w:r>
+      <w:r>
+        <w:t>#false#Hallo</w:t>
+      </w:r>
+      <w:proofErr w:type="spellEnd"/>
+      <w:r>
+        <w:t xml:space="preserve"> </w:t>
+      </w:r>
+      <w:proofErr w:type="spellStart"/>
+      <w:r>
+        <w:t>leute</w:t>
+      </w:r>
+      <w:proofErr w:type="spellEnd"/>
+      <w:r>
+        <w:t xml:space="preserve"> </w:t>
       </w:r>
     </w:p>
     <w:sectPr>
@@ -2283,6 +2356,27 @@
     <w:name w:val="Normal"/>
     <w:qFormat/>
   </w:style>
+  <w:style w:type="paragraph" w:styleId="berschrift1">
+    <w:name w:val="heading 1"/>
+    <w:basedOn w:val="Standard"/>
+    <w:next w:val="Standard"/>
+    <w:link w:val="berschrift1Zchn"/>
+    <w:uiPriority w:val="9"/>
+    <w:qFormat/>
+    <w:rsid w:val="00DD14C9"/>
+    <w:pPr>
+      <w:keepNext/>
+      <w:keepLines/>
+      <w:spacing w:before="240" w:after="0"/>
+      <w:outlineLvl w:val="0"/>
+    </w:pPr>
+    <w:rPr>
+      <w:rFonts w:asciiTheme="majorHAnsi" w:eastAsiaTheme="majorEastAsia" w:hAnsiTheme="majorHAnsi" w:cstheme="majorBidi"/>
+      <w:color w:val="2F5496" w:themeColor="accent1" w:themeShade="BF"/>
+      <w:sz w:val="32"/>
+      <w:szCs w:val="32"/>
+    </w:rPr>
+  </w:style>
   <w:style w:type="paragraph" w:styleId="berschrift3">
     <w:name w:val="heading 3"/>
     <w:basedOn w:val="Standard"/>
@@ -2433,6 +2527,28 @@
       <w:sz w:val="24"/>
       <w:szCs w:val="24"/>
     </w:rPr>
+  </w:style>
+  <w:style w:type="character" w:customStyle="1" w:styleId="berschrift1Zchn">
+    <w:name w:val="Überschrift 1 Zchn"/>
+    <w:basedOn w:val="Absatz-Standardschriftart"/>
+    <w:link w:val="berschrift1"/>
+    <w:uiPriority w:val="9"/>
+    <w:rsid w:val="00DD14C9"/>
+    <w:rPr>
+      <w:rFonts w:asciiTheme="majorHAnsi" w:eastAsiaTheme="majorEastAsia" w:hAnsiTheme="majorHAnsi" w:cstheme="majorBidi"/>
+      <w:color w:val="2F5496" w:themeColor="accent1" w:themeShade="BF"/>
+      <w:sz w:val="32"/>
+      <w:szCs w:val="32"/>
+    </w:rPr>
+  </w:style>
+  <w:style w:type="paragraph" w:styleId="KeinLeerraum">
+    <w:name w:val="No Spacing"/>
+    <w:uiPriority w:val="1"/>
+    <w:qFormat/>
+    <w:rsid w:val="00BA44A8"/>
+    <w:pPr>
+      <w:spacing w:after="0" w:line="240" w:lineRule="auto"/>
+    </w:pPr>
   </w:style>
 </w:styles>
 </file>

</xml_diff>